<commit_message>
generer le component products
</commit_message>
<xml_diff>
--- a/1_document_d_revision/mon_doc.docx
+++ b/1_document_d_revision/mon_doc.docx
@@ -15,12 +15,10 @@
         <w:spacing w:after="0"/>
       </w:pPr>
       <w:proofErr w:type="spellStart"/>
-      <w:proofErr w:type="gramStart"/>
       <w:r>
         <w:t>npm</w:t>
       </w:r>
       <w:proofErr w:type="spellEnd"/>
-      <w:proofErr w:type="gramEnd"/>
       <w:r>
         <w:t xml:space="preserve"> </w:t>
       </w:r>
@@ -33,6 +31,318 @@
         <w:t xml:space="preserve"> -g @angular/cli</w:t>
       </w:r>
     </w:p>
+    <w:p>
+      <w:pPr>
+        <w:spacing w:after="0"/>
+      </w:pPr>
+    </w:p>
+    <w:p>
+      <w:pPr>
+        <w:spacing w:after="0"/>
+      </w:pPr>
+      <w:proofErr w:type="spellStart"/>
+      <w:r>
+        <w:t>ng</w:t>
+      </w:r>
+      <w:proofErr w:type="spellEnd"/>
+      <w:r>
+        <w:t xml:space="preserve"> version</w:t>
+      </w:r>
+    </w:p>
+    <w:p>
+      <w:pPr>
+        <w:spacing w:after="0"/>
+      </w:pPr>
+      <w:proofErr w:type="spellStart"/>
+      <w:r>
+        <w:t>ng</w:t>
+      </w:r>
+      <w:proofErr w:type="spellEnd"/>
+      <w:r>
+        <w:t xml:space="preserve"> help</w:t>
+      </w:r>
+    </w:p>
+    <w:p>
+      <w:pPr>
+        <w:spacing w:after="0"/>
+      </w:pPr>
+      <w:proofErr w:type="spellStart"/>
+      <w:r>
+        <w:t>ng</w:t>
+      </w:r>
+      <w:proofErr w:type="spellEnd"/>
+      <w:r>
+        <w:t xml:space="preserve"> </w:t>
+      </w:r>
+      <w:proofErr w:type="spellStart"/>
+      <w:r>
+        <w:t>generate</w:t>
+      </w:r>
+      <w:proofErr w:type="spellEnd"/>
+      <w:r>
+        <w:t xml:space="preserve"> </w:t>
+      </w:r>
+      <w:r>
+        <w:t>–</w:t>
+      </w:r>
+      <w:r>
+        <w:t>help</w:t>
+      </w:r>
+    </w:p>
+    <w:p>
+      <w:pPr>
+        <w:spacing w:after="0"/>
+      </w:pPr>
+    </w:p>
+    <w:p>
+      <w:pPr>
+        <w:spacing w:after="0"/>
+      </w:pPr>
+    </w:p>
+    <w:p>
+      <w:pPr>
+        <w:spacing w:after="0"/>
+      </w:pPr>
+      <w:proofErr w:type="spellStart"/>
+      <w:r>
+        <w:t>ng</w:t>
+      </w:r>
+      <w:proofErr w:type="spellEnd"/>
+      <w:r>
+        <w:t xml:space="preserve"> new </w:t>
+      </w:r>
+      <w:proofErr w:type="spellStart"/>
+      <w:r>
+        <w:t>my</w:t>
+      </w:r>
+      <w:proofErr w:type="spellEnd"/>
+      <w:r>
+        <w:t>-first-</w:t>
+      </w:r>
+      <w:proofErr w:type="spellStart"/>
+      <w:r>
+        <w:t>project</w:t>
+      </w:r>
+      <w:proofErr w:type="spellEnd"/>
+    </w:p>
+    <w:p>
+      <w:pPr>
+        <w:spacing w:after="0"/>
+      </w:pPr>
+      <w:r>
+        <w:t xml:space="preserve">cd </w:t>
+      </w:r>
+      <w:proofErr w:type="spellStart"/>
+      <w:r>
+        <w:t>my</w:t>
+      </w:r>
+      <w:proofErr w:type="spellEnd"/>
+      <w:r>
+        <w:t>-first-</w:t>
+      </w:r>
+      <w:proofErr w:type="spellStart"/>
+      <w:r>
+        <w:t>project</w:t>
+      </w:r>
+      <w:proofErr w:type="spellEnd"/>
+    </w:p>
+    <w:p>
+      <w:pPr>
+        <w:spacing w:after="0"/>
+      </w:pPr>
+      <w:proofErr w:type="spellStart"/>
+      <w:r>
+        <w:t>ng</w:t>
+      </w:r>
+      <w:proofErr w:type="spellEnd"/>
+      <w:r>
+        <w:t xml:space="preserve"> serve</w:t>
+      </w:r>
+    </w:p>
+    <w:p/>
+    <w:p>
+      <w:proofErr w:type="spellStart"/>
+      <w:r>
+        <w:t>integrer</w:t>
+      </w:r>
+      <w:proofErr w:type="spellEnd"/>
+      <w:r>
+        <w:t xml:space="preserve"> </w:t>
+      </w:r>
+      <w:proofErr w:type="spellStart"/>
+      <w:r>
+        <w:t>bootstrrap</w:t>
+      </w:r>
+      <w:proofErr w:type="spellEnd"/>
+    </w:p>
+    <w:p/>
+    <w:p>
+      <w:pPr>
+        <w:pBdr>
+          <w:top w:val="single" w:sz="4" w:space="1" w:color="auto"/>
+          <w:left w:val="single" w:sz="4" w:space="4" w:color="auto"/>
+          <w:bottom w:val="single" w:sz="4" w:space="1" w:color="auto"/>
+          <w:right w:val="single" w:sz="4" w:space="4" w:color="auto"/>
+        </w:pBdr>
+        <w:shd w:val="clear" w:color="auto" w:fill="F4B083" w:themeFill="accent2" w:themeFillTint="99"/>
+        <w:tabs>
+          <w:tab w:val="left" w:pos="5224"/>
+        </w:tabs>
+      </w:pPr>
+      <w:r>
+        <w:t>TD 1 : workshop 1</w:t>
+      </w:r>
+      <w:r>
+        <w:tab/>
+      </w:r>
+    </w:p>
+    <w:p>
+      <w:r>
+        <w:t>Créer un SPA (Single Page Application) permettant à l’utilisateur de :</w:t>
+      </w:r>
+    </w:p>
+    <w:p>
+      <w:pPr>
+        <w:pStyle w:val="Paragraphedeliste"/>
+        <w:numPr>
+          <w:ilvl w:val="0"/>
+          <w:numId w:val="1"/>
+        </w:numPr>
+      </w:pPr>
+      <w:r>
+        <w:t>Parcourir la liste de produit</w:t>
+      </w:r>
+    </w:p>
+    <w:p>
+      <w:pPr>
+        <w:pStyle w:val="Paragraphedeliste"/>
+        <w:numPr>
+          <w:ilvl w:val="0"/>
+          <w:numId w:val="1"/>
+        </w:numPr>
+      </w:pPr>
+      <w:r>
+        <w:t>Commander un produit</w:t>
+      </w:r>
+    </w:p>
+    <w:p>
+      <w:pPr>
+        <w:pStyle w:val="Paragraphedeliste"/>
+        <w:numPr>
+          <w:ilvl w:val="0"/>
+          <w:numId w:val="1"/>
+        </w:numPr>
+      </w:pPr>
+      <w:r>
+        <w:t>Liker un produit</w:t>
+      </w:r>
+    </w:p>
+    <w:p>
+      <w:pPr>
+        <w:pStyle w:val="Paragraphedeliste"/>
+        <w:numPr>
+          <w:ilvl w:val="0"/>
+          <w:numId w:val="1"/>
+        </w:numPr>
+      </w:pPr>
+      <w:r>
+        <w:t>De chercher un produit par prix</w:t>
+      </w:r>
+    </w:p>
+    <w:p>
+      <w:r>
+        <w:t>Travail à faire :</w:t>
+      </w:r>
+    </w:p>
+    <w:p>
+      <w:pPr>
+        <w:pStyle w:val="Paragraphedeliste"/>
+        <w:numPr>
+          <w:ilvl w:val="0"/>
+          <w:numId w:val="2"/>
+        </w:numPr>
+      </w:pPr>
+      <w:r>
+        <w:t xml:space="preserve">Créer un projet </w:t>
+      </w:r>
+      <w:proofErr w:type="spellStart"/>
+      <w:r>
+        <w:t>angular</w:t>
+      </w:r>
+      <w:proofErr w:type="spellEnd"/>
+    </w:p>
+    <w:p>
+      <w:pPr>
+        <w:pStyle w:val="Paragraphedeliste"/>
+        <w:numPr>
+          <w:ilvl w:val="0"/>
+          <w:numId w:val="2"/>
+        </w:numPr>
+      </w:pPr>
+      <w:r>
+        <w:t xml:space="preserve">Créer un composant appelé </w:t>
+      </w:r>
+      <w:proofErr w:type="spellStart"/>
+      <w:r>
+        <w:t>ProductsComponent</w:t>
+      </w:r>
+      <w:proofErr w:type="spellEnd"/>
+    </w:p>
+    <w:p>
+      <w:pPr>
+        <w:pStyle w:val="Paragraphedeliste"/>
+        <w:numPr>
+          <w:ilvl w:val="0"/>
+          <w:numId w:val="2"/>
+        </w:numPr>
+      </w:pPr>
+      <w:r>
+        <w:t>Créer un modèle de donnée « Produit » :</w:t>
+      </w:r>
+    </w:p>
+    <w:p>
+      <w:pPr>
+        <w:spacing w:after="0"/>
+        <w:ind w:left="708"/>
+      </w:pPr>
+      <w:r>
+        <w:t>Export class Product {</w:t>
+      </w:r>
+    </w:p>
+    <w:p>
+      <w:pPr>
+        <w:spacing w:after="0"/>
+        <w:ind w:left="708"/>
+      </w:pPr>
+      <w:r>
+        <w:tab/>
+        <w:t>Id : string ;</w:t>
+      </w:r>
+    </w:p>
+    <w:p>
+      <w:pPr>
+        <w:spacing w:after="0"/>
+        <w:ind w:left="708" w:firstLine="708"/>
+      </w:pPr>
+      <w:proofErr w:type="spellStart"/>
+      <w:r>
+        <w:t>Title</w:t>
+      </w:r>
+      <w:proofErr w:type="spellEnd"/>
+      <w:r>
+        <w:t> : string ;</w:t>
+      </w:r>
+    </w:p>
+    <w:p>
+      <w:pPr>
+        <w:spacing w:after="0"/>
+        <w:ind w:left="708"/>
+      </w:pPr>
+      <w:r>
+        <w:t>}</w:t>
+      </w:r>
+    </w:p>
+    <w:p/>
     <w:p/>
     <w:p/>
     <w:sectPr>
@@ -43,6 +353,195 @@
     </w:sectPr>
   </w:body>
 </w:document>
+</file>
+
+<file path=word/numbering.xml><?xml version="1.0" encoding="utf-8"?>
+<w:numbering xmlns:wpc="http://schemas.microsoft.com/office/word/2010/wordprocessingCanvas" xmlns:cx="http://schemas.microsoft.com/office/drawing/2014/chartex" xmlns:cx1="http://schemas.microsoft.com/office/drawing/2015/9/8/chartex" xmlns:cx2="http://schemas.microsoft.com/office/drawing/2015/10/21/chartex" xmlns:cx3="http://schemas.microsoft.com/office/drawing/2016/5/9/chartex" xmlns:cx4="http://schemas.microsoft.com/office/drawing/2016/5/10/chartex" xmlns:cx5="http://schemas.microsoft.com/office/drawing/2016/5/11/chartex" xmlns:cx6="http://schemas.microsoft.com/office/drawing/2016/5/12/chartex" xmlns:cx7="http://schemas.microsoft.com/office/drawing/2016/5/13/chartex" xmlns:cx8="http://schemas.microsoft.com/office/drawing/2016/5/14/chartex" xmlns:mc="http://schemas.openxmlformats.org/markup-compatibility/2006" xmlns:aink="http://schemas.microsoft.com/office/drawing/2016/ink" xmlns:am3d="http://schemas.microsoft.com/office/drawing/2017/model3d" xmlns:o="urn:schemas-microsoft-com:office:office" xmlns:r="http://schemas.openxmlformats.org/officeDocument/2006/relationships" xmlns:m="http://schemas.openxmlformats.org/officeDocument/2006/math" xmlns:v="urn:schemas-microsoft-com:vml" xmlns:wp14="http://schemas.microsoft.com/office/word/2010/wordprocessingDrawing" xmlns:wp="http://schemas.openxmlformats.org/drawingml/2006/wordprocessingDrawing" xmlns:w10="urn:schemas-microsoft-com:office:word" xmlns:w="http://schemas.openxmlformats.org/wordprocessingml/2006/main" xmlns:w14="http://schemas.microsoft.com/office/word/2010/wordml" xmlns:w15="http://schemas.microsoft.com/office/word/2012/wordml" xmlns:w16cex="http://schemas.microsoft.com/office/word/2018/wordml/cex" xmlns:w16cid="http://schemas.microsoft.com/office/word/2016/wordml/cid" xmlns:w16="http://schemas.microsoft.com/office/word/2018/wordml" xmlns:w16sdtdh="http://schemas.microsoft.com/office/word/2020/wordml/sdtdatahash" xmlns:w16se="http://schemas.microsoft.com/office/word/2015/wordml/symex" xmlns:wpg="http://schemas.microsoft.com/office/word/2010/wordprocessingGroup" xmlns:wpi="http://schemas.microsoft.com/office/word/2010/wordprocessingInk" xmlns:wne="http://schemas.microsoft.com/office/word/2006/wordml" xmlns:wps="http://schemas.microsoft.com/office/word/2010/wordprocessingShape" mc:Ignorable="w14 w15 w16se w16cid w16 w16cex w16sdtdh wp14">
+  <w:abstractNum w:abstractNumId="0" w15:restartNumberingAfterBreak="0">
+    <w:nsid w:val="057F1ABD"/>
+    <w:multiLevelType w:val="hybridMultilevel"/>
+    <w:tmpl w:val="46DCB882"/>
+    <w:lvl w:ilvl="0" w:tplc="040C000F">
+      <w:start w:val="1"/>
+      <w:numFmt w:val="decimal"/>
+      <w:lvlText w:val="%1."/>
+      <w:lvlJc w:val="left"/>
+      <w:pPr>
+        <w:ind w:left="720" w:hanging="360"/>
+      </w:pPr>
+      <w:rPr>
+        <w:rFonts w:hint="default"/>
+      </w:rPr>
+    </w:lvl>
+    <w:lvl w:ilvl="1" w:tplc="040C0019" w:tentative="1">
+      <w:start w:val="1"/>
+      <w:numFmt w:val="lowerLetter"/>
+      <w:lvlText w:val="%2."/>
+      <w:lvlJc w:val="left"/>
+      <w:pPr>
+        <w:ind w:left="1440" w:hanging="360"/>
+      </w:pPr>
+    </w:lvl>
+    <w:lvl w:ilvl="2" w:tplc="040C001B" w:tentative="1">
+      <w:start w:val="1"/>
+      <w:numFmt w:val="lowerRoman"/>
+      <w:lvlText w:val="%3."/>
+      <w:lvlJc w:val="right"/>
+      <w:pPr>
+        <w:ind w:left="2160" w:hanging="180"/>
+      </w:pPr>
+    </w:lvl>
+    <w:lvl w:ilvl="3" w:tplc="040C000F" w:tentative="1">
+      <w:start w:val="1"/>
+      <w:numFmt w:val="decimal"/>
+      <w:lvlText w:val="%4."/>
+      <w:lvlJc w:val="left"/>
+      <w:pPr>
+        <w:ind w:left="2880" w:hanging="360"/>
+      </w:pPr>
+    </w:lvl>
+    <w:lvl w:ilvl="4" w:tplc="040C0019" w:tentative="1">
+      <w:start w:val="1"/>
+      <w:numFmt w:val="lowerLetter"/>
+      <w:lvlText w:val="%5."/>
+      <w:lvlJc w:val="left"/>
+      <w:pPr>
+        <w:ind w:left="3600" w:hanging="360"/>
+      </w:pPr>
+    </w:lvl>
+    <w:lvl w:ilvl="5" w:tplc="040C001B" w:tentative="1">
+      <w:start w:val="1"/>
+      <w:numFmt w:val="lowerRoman"/>
+      <w:lvlText w:val="%6."/>
+      <w:lvlJc w:val="right"/>
+      <w:pPr>
+        <w:ind w:left="4320" w:hanging="180"/>
+      </w:pPr>
+    </w:lvl>
+    <w:lvl w:ilvl="6" w:tplc="040C000F" w:tentative="1">
+      <w:start w:val="1"/>
+      <w:numFmt w:val="decimal"/>
+      <w:lvlText w:val="%7."/>
+      <w:lvlJc w:val="left"/>
+      <w:pPr>
+        <w:ind w:left="5040" w:hanging="360"/>
+      </w:pPr>
+    </w:lvl>
+    <w:lvl w:ilvl="7" w:tplc="040C0019" w:tentative="1">
+      <w:start w:val="1"/>
+      <w:numFmt w:val="lowerLetter"/>
+      <w:lvlText w:val="%8."/>
+      <w:lvlJc w:val="left"/>
+      <w:pPr>
+        <w:ind w:left="5760" w:hanging="360"/>
+      </w:pPr>
+    </w:lvl>
+    <w:lvl w:ilvl="8" w:tplc="040C001B" w:tentative="1">
+      <w:start w:val="1"/>
+      <w:numFmt w:val="lowerRoman"/>
+      <w:lvlText w:val="%9."/>
+      <w:lvlJc w:val="right"/>
+      <w:pPr>
+        <w:ind w:left="6480" w:hanging="180"/>
+      </w:pPr>
+    </w:lvl>
+  </w:abstractNum>
+  <w:abstractNum w:abstractNumId="1" w15:restartNumberingAfterBreak="0">
+    <w:nsid w:val="61705866"/>
+    <w:multiLevelType w:val="hybridMultilevel"/>
+    <w:tmpl w:val="0D98DEE8"/>
+    <w:lvl w:ilvl="0" w:tplc="040C0019">
+      <w:start w:val="1"/>
+      <w:numFmt w:val="lowerLetter"/>
+      <w:lvlText w:val="%1."/>
+      <w:lvlJc w:val="left"/>
+      <w:pPr>
+        <w:ind w:left="720" w:hanging="360"/>
+      </w:pPr>
+      <w:rPr>
+        <w:rFonts w:hint="default"/>
+      </w:rPr>
+    </w:lvl>
+    <w:lvl w:ilvl="1" w:tplc="040C0019" w:tentative="1">
+      <w:start w:val="1"/>
+      <w:numFmt w:val="lowerLetter"/>
+      <w:lvlText w:val="%2."/>
+      <w:lvlJc w:val="left"/>
+      <w:pPr>
+        <w:ind w:left="1440" w:hanging="360"/>
+      </w:pPr>
+    </w:lvl>
+    <w:lvl w:ilvl="2" w:tplc="040C001B" w:tentative="1">
+      <w:start w:val="1"/>
+      <w:numFmt w:val="lowerRoman"/>
+      <w:lvlText w:val="%3."/>
+      <w:lvlJc w:val="right"/>
+      <w:pPr>
+        <w:ind w:left="2160" w:hanging="180"/>
+      </w:pPr>
+    </w:lvl>
+    <w:lvl w:ilvl="3" w:tplc="040C000F" w:tentative="1">
+      <w:start w:val="1"/>
+      <w:numFmt w:val="decimal"/>
+      <w:lvlText w:val="%4."/>
+      <w:lvlJc w:val="left"/>
+      <w:pPr>
+        <w:ind w:left="2880" w:hanging="360"/>
+      </w:pPr>
+    </w:lvl>
+    <w:lvl w:ilvl="4" w:tplc="040C0019" w:tentative="1">
+      <w:start w:val="1"/>
+      <w:numFmt w:val="lowerLetter"/>
+      <w:lvlText w:val="%5."/>
+      <w:lvlJc w:val="left"/>
+      <w:pPr>
+        <w:ind w:left="3600" w:hanging="360"/>
+      </w:pPr>
+    </w:lvl>
+    <w:lvl w:ilvl="5" w:tplc="040C001B" w:tentative="1">
+      <w:start w:val="1"/>
+      <w:numFmt w:val="lowerRoman"/>
+      <w:lvlText w:val="%6."/>
+      <w:lvlJc w:val="right"/>
+      <w:pPr>
+        <w:ind w:left="4320" w:hanging="180"/>
+      </w:pPr>
+    </w:lvl>
+    <w:lvl w:ilvl="6" w:tplc="040C000F" w:tentative="1">
+      <w:start w:val="1"/>
+      <w:numFmt w:val="decimal"/>
+      <w:lvlText w:val="%7."/>
+      <w:lvlJc w:val="left"/>
+      <w:pPr>
+        <w:ind w:left="5040" w:hanging="360"/>
+      </w:pPr>
+    </w:lvl>
+    <w:lvl w:ilvl="7" w:tplc="040C0019" w:tentative="1">
+      <w:start w:val="1"/>
+      <w:numFmt w:val="lowerLetter"/>
+      <w:lvlText w:val="%8."/>
+      <w:lvlJc w:val="left"/>
+      <w:pPr>
+        <w:ind w:left="5760" w:hanging="360"/>
+      </w:pPr>
+    </w:lvl>
+    <w:lvl w:ilvl="8" w:tplc="040C001B" w:tentative="1">
+      <w:start w:val="1"/>
+      <w:numFmt w:val="lowerRoman"/>
+      <w:lvlText w:val="%9."/>
+      <w:lvlJc w:val="right"/>
+      <w:pPr>
+        <w:ind w:left="6480" w:hanging="180"/>
+      </w:pPr>
+    </w:lvl>
+  </w:abstractNum>
+  <w:num w:numId="1">
+    <w:abstractNumId w:val="1"/>
+  </w:num>
+  <w:num w:numId="2">
+    <w:abstractNumId w:val="0"/>
+  </w:num>
+</w:numbering>
 </file>
 
 <file path=word/styles.xml><?xml version="1.0" encoding="utf-8"?>
@@ -471,6 +970,17 @@
     <w:semiHidden/>
     <w:unhideWhenUsed/>
   </w:style>
+  <w:style w:type="paragraph" w:styleId="Paragraphedeliste">
+    <w:name w:val="List Paragraph"/>
+    <w:basedOn w:val="Normal"/>
+    <w:uiPriority w:val="34"/>
+    <w:qFormat/>
+    <w:rsid w:val="0094068F"/>
+    <w:pPr>
+      <w:ind w:left="720"/>
+      <w:contextualSpacing/>
+    </w:pPr>
+  </w:style>
 </w:styles>
 </file>
 

</xml_diff>